<commit_message>
user input starting to work
</commit_message>
<xml_diff>
--- a/assets/SAMPLEDOC.docx
+++ b/assets/SAMPLEDOC.docx
@@ -1882,7 +1882,7 @@
           <w:szCs w:val="18"/>
           <w14:ligatures w14:val="none"/>
         </w:rPr>
-        <w:t>[[</w:t>
+        <w:t>{{</w:t>
       </w:r>
       <w:proofErr w:type="spellStart"/>
       <w:proofErr w:type="gramStart"/>
@@ -2082,7 +2082,7 @@
           <w:szCs w:val="18"/>
           <w14:ligatures w14:val="none"/>
         </w:rPr>
-        <w:t>[[</w:t>
+        <w:t>{{</w:t>
       </w:r>
       <w:proofErr w:type="spellStart"/>
       <w:proofErr w:type="gramStart"/>
@@ -2166,7 +2166,7 @@
           <w:szCs w:val="18"/>
           <w14:ligatures w14:val="none"/>
         </w:rPr>
-        <w:t>[[</w:t>
+        <w:t>{{</w:t>
       </w:r>
       <w:proofErr w:type="gramStart"/>
       <w:r>

</xml_diff>